<commit_message>
exercise 3.3 Passing Data to Routes part 2
add routing to existing
create sign in form
pass data to components using query params
</commit_message>
<xml_diff>
--- a/week-1/Instructions - Exercise 1.5 - Components.docx
+++ b/week-1/Instructions - Exercise 1.5 - Components.docx
@@ -40,35 +40,15 @@
         <w:textAlignment w:val="baseline"/>
         <w:rPr>
           <w:rFonts w:ascii="Arial" w:eastAsia="Times New Roman" w:hAnsi="Arial" w:cs="Arial"/>
-          <w:strike/>
-          <w:color w:val="000000"/>
-        </w:rPr>
-      </w:pPr>
-      <w:r>
-        <w:rPr>
-          <w:rFonts w:ascii="Arial" w:eastAsia="Times New Roman" w:hAnsi="Arial" w:cs="Arial"/>
-          <w:strike/>
-          <w:color w:val="000000"/>
-        </w:rPr>
-        <w:t xml:space="preserve">Generate a new Angular application and name </w:t>
-      </w:r>
-      <w:proofErr w:type="gramStart"/>
-      <w:r>
-        <w:rPr>
-          <w:rFonts w:ascii="Arial" w:eastAsia="Times New Roman" w:hAnsi="Arial" w:cs="Arial"/>
-          <w:strike/>
-          <w:color w:val="000000"/>
-        </w:rPr>
-        <w:t>it</w:t>
-      </w:r>
-      <w:proofErr w:type="gramEnd"/>
-      <w:r>
-        <w:rPr>
-          <w:rFonts w:ascii="Arial" w:eastAsia="Times New Roman" w:hAnsi="Arial" w:cs="Arial"/>
-          <w:strike/>
-          <w:color w:val="000000"/>
-        </w:rPr>
-        <w:t xml:space="preserve"> profile-app</w:t>
+          <w:color w:val="000000"/>
+        </w:rPr>
+      </w:pPr>
+      <w:r>
+        <w:rPr>
+          <w:rFonts w:ascii="Arial" w:eastAsia="Times New Roman" w:hAnsi="Arial" w:cs="Arial"/>
+          <w:color w:val="000000"/>
+        </w:rPr>
+        <w:t>Generate a new Angular application and name it profile-app</w:t>
       </w:r>
     </w:p>
     <w:p>
@@ -81,30 +61,16 @@
         <w:textAlignment w:val="baseline"/>
         <w:rPr>
           <w:rFonts w:ascii="Arial" w:eastAsia="Times New Roman" w:hAnsi="Arial" w:cs="Arial"/>
-          <w:strike/>
-          <w:color w:val="000000"/>
-        </w:rPr>
-      </w:pPr>
-      <w:r>
-        <w:rPr>
-          <w:rFonts w:ascii="Arial" w:eastAsia="Times New Roman" w:hAnsi="Arial" w:cs="Arial"/>
-          <w:strike/>
-          <w:color w:val="000000"/>
-        </w:rPr>
-        <w:t xml:space="preserve">Install and wire Bootstrap and </w:t>
-      </w:r>
-      <w:proofErr w:type="spellStart"/>
-      <w:proofErr w:type="gramStart"/>
-      <w:r>
-        <w:rPr>
-          <w:rFonts w:ascii="Arial" w:eastAsia="Times New Roman" w:hAnsi="Arial" w:cs="Arial"/>
-          <w:strike/>
-          <w:color w:val="000000"/>
-        </w:rPr>
-        <w:t>jquery</w:t>
-      </w:r>
-      <w:proofErr w:type="spellEnd"/>
-      <w:proofErr w:type="gramEnd"/>
+          <w:color w:val="000000"/>
+        </w:rPr>
+      </w:pPr>
+      <w:r>
+        <w:rPr>
+          <w:rFonts w:ascii="Arial" w:eastAsia="Times New Roman" w:hAnsi="Arial" w:cs="Arial"/>
+          <w:color w:val="000000"/>
+        </w:rPr>
+        <w:t>Install and wire Bootstrap and jquery</w:t>
+      </w:r>
     </w:p>
     <w:p>
       <w:pPr>
@@ -116,46 +82,16 @@
         <w:textAlignment w:val="baseline"/>
         <w:rPr>
           <w:rFonts w:ascii="Arial" w:eastAsia="Times New Roman" w:hAnsi="Arial" w:cs="Arial"/>
-          <w:strike/>
-          <w:color w:val="000000"/>
-        </w:rPr>
-      </w:pPr>
-      <w:r>
-        <w:rPr>
-          <w:rFonts w:ascii="Arial" w:eastAsia="Times New Roman" w:hAnsi="Arial" w:cs="Arial"/>
-          <w:strike/>
-          <w:color w:val="000000"/>
-        </w:rPr>
-        <w:t xml:space="preserve">Using </w:t>
-      </w:r>
-      <w:proofErr w:type="spellStart"/>
-      <w:r>
-        <w:rPr>
-          <w:rFonts w:ascii="Arial" w:eastAsia="Times New Roman" w:hAnsi="Arial" w:cs="Arial"/>
-          <w:strike/>
-          <w:color w:val="000000"/>
-        </w:rPr>
-        <w:t>Angular’s</w:t>
-      </w:r>
-      <w:proofErr w:type="spellEnd"/>
-      <w:r>
-        <w:rPr>
-          <w:rFonts w:ascii="Arial" w:eastAsia="Times New Roman" w:hAnsi="Arial" w:cs="Arial"/>
-          <w:strike/>
-          <w:color w:val="000000"/>
-        </w:rPr>
-        <w:t xml:space="preserve"> CLI, generate two components: my-image and my-</w:t>
-      </w:r>
-      <w:proofErr w:type="gramStart"/>
-      <w:r>
-        <w:rPr>
-          <w:rFonts w:ascii="Arial" w:eastAsia="Times New Roman" w:hAnsi="Arial" w:cs="Arial"/>
-          <w:strike/>
-          <w:color w:val="000000"/>
-        </w:rPr>
-        <w:t>details</w:t>
-      </w:r>
-      <w:proofErr w:type="gramEnd"/>
+          <w:color w:val="000000"/>
+        </w:rPr>
+      </w:pPr>
+      <w:r>
+        <w:rPr>
+          <w:rFonts w:ascii="Arial" w:eastAsia="Times New Roman" w:hAnsi="Arial" w:cs="Arial"/>
+          <w:color w:val="000000"/>
+        </w:rPr>
+        <w:t>Using Angular’s CLI, generate two components: my-image and my-details</w:t>
+      </w:r>
     </w:p>
     <w:p>
       <w:pPr>
@@ -167,14 +103,12 @@
         <w:textAlignment w:val="baseline"/>
         <w:rPr>
           <w:rFonts w:ascii="Arial" w:eastAsia="Times New Roman" w:hAnsi="Arial" w:cs="Arial"/>
-          <w:strike/>
-          <w:color w:val="000000"/>
-        </w:rPr>
-      </w:pPr>
-      <w:r>
-        <w:rPr>
-          <w:rFonts w:ascii="Arial" w:eastAsia="Times New Roman" w:hAnsi="Arial" w:cs="Arial"/>
-          <w:strike/>
+          <w:color w:val="000000"/>
+        </w:rPr>
+      </w:pPr>
+      <w:r>
+        <w:rPr>
+          <w:rFonts w:ascii="Arial" w:eastAsia="Times New Roman" w:hAnsi="Arial" w:cs="Arial"/>
           <w:color w:val="000000"/>
         </w:rPr>
         <w:t>ng g c my-image</w:t>
@@ -190,14 +124,12 @@
         <w:textAlignment w:val="baseline"/>
         <w:rPr>
           <w:rFonts w:ascii="Arial" w:eastAsia="Times New Roman" w:hAnsi="Arial" w:cs="Arial"/>
-          <w:strike/>
-          <w:color w:val="000000"/>
-        </w:rPr>
-      </w:pPr>
-      <w:r>
-        <w:rPr>
-          <w:rFonts w:ascii="Arial" w:eastAsia="Times New Roman" w:hAnsi="Arial" w:cs="Arial"/>
-          <w:strike/>
+          <w:color w:val="000000"/>
+        </w:rPr>
+      </w:pPr>
+      <w:r>
+        <w:rPr>
+          <w:rFonts w:ascii="Arial" w:eastAsia="Times New Roman" w:hAnsi="Arial" w:cs="Arial"/>
           <w:color w:val="000000"/>
         </w:rPr>
         <w:t>ng g c my-details</w:t>
@@ -213,35 +145,15 @@
         <w:textAlignment w:val="baseline"/>
         <w:rPr>
           <w:rFonts w:ascii="Arial" w:eastAsia="Times New Roman" w:hAnsi="Arial" w:cs="Arial"/>
-          <w:strike/>
-          <w:color w:val="000000"/>
-        </w:rPr>
-      </w:pPr>
-      <w:r>
-        <w:rPr>
-          <w:rFonts w:ascii="Arial" w:eastAsia="Times New Roman" w:hAnsi="Arial" w:cs="Arial"/>
-          <w:strike/>
-          <w:color w:val="000000"/>
-        </w:rPr>
-        <w:t xml:space="preserve">Add a picture of yourself to the </w:t>
-      </w:r>
-      <w:proofErr w:type="gramStart"/>
-      <w:r>
-        <w:rPr>
-          <w:rFonts w:ascii="Arial" w:eastAsia="Times New Roman" w:hAnsi="Arial" w:cs="Arial"/>
-          <w:strike/>
-          <w:color w:val="000000"/>
-        </w:rPr>
-        <w:t>applications</w:t>
-      </w:r>
-      <w:proofErr w:type="gramEnd"/>
-      <w:r>
-        <w:rPr>
-          <w:rFonts w:ascii="Arial" w:eastAsia="Times New Roman" w:hAnsi="Arial" w:cs="Arial"/>
-          <w:strike/>
-          <w:color w:val="000000"/>
-        </w:rPr>
-        <w:t xml:space="preserve"> “assets” directory (this will be used as your profile picture) </w:t>
+          <w:color w:val="000000"/>
+        </w:rPr>
+      </w:pPr>
+      <w:r>
+        <w:rPr>
+          <w:rFonts w:ascii="Arial" w:eastAsia="Times New Roman" w:hAnsi="Arial" w:cs="Arial"/>
+          <w:color w:val="000000"/>
+        </w:rPr>
+        <w:t>Add a picture of yourself to the applications “assets” directory (this will be used as your profile picture) </w:t>
       </w:r>
     </w:p>
     <w:p>
@@ -275,35 +187,15 @@
         <w:textAlignment w:val="baseline"/>
         <w:rPr>
           <w:rFonts w:ascii="Arial" w:eastAsia="Times New Roman" w:hAnsi="Arial" w:cs="Arial"/>
-          <w:strike/>
-          <w:color w:val="000000"/>
-        </w:rPr>
-      </w:pPr>
-      <w:r>
-        <w:rPr>
-          <w:rFonts w:ascii="Arial" w:eastAsia="Times New Roman" w:hAnsi="Arial" w:cs="Arial"/>
-          <w:strike/>
-          <w:color w:val="000000"/>
-        </w:rPr>
-        <w:t xml:space="preserve">Remove the pre-generated HTML code from the app.component.html </w:t>
-      </w:r>
-      <w:proofErr w:type="gramStart"/>
-      <w:r>
-        <w:rPr>
-          <w:rFonts w:ascii="Arial" w:eastAsia="Times New Roman" w:hAnsi="Arial" w:cs="Arial"/>
-          <w:strike/>
-          <w:color w:val="000000"/>
-        </w:rPr>
-        <w:t>file</w:t>
-      </w:r>
-      <w:proofErr w:type="gramEnd"/>
-      <w:r>
-        <w:rPr>
-          <w:rFonts w:ascii="Arial" w:eastAsia="Times New Roman" w:hAnsi="Arial" w:cs="Arial"/>
-          <w:strike/>
-          <w:color w:val="000000"/>
-        </w:rPr>
-        <w:t> </w:t>
+          <w:color w:val="000000"/>
+        </w:rPr>
+      </w:pPr>
+      <w:r>
+        <w:rPr>
+          <w:rFonts w:ascii="Arial" w:eastAsia="Times New Roman" w:hAnsi="Arial" w:cs="Arial"/>
+          <w:color w:val="000000"/>
+        </w:rPr>
+        <w:t>Remove the pre-generated HTML code from the app.component.html file </w:t>
       </w:r>
     </w:p>
     <w:p>
@@ -316,28 +208,16 @@
         <w:textAlignment w:val="baseline"/>
         <w:rPr>
           <w:rFonts w:ascii="Arial" w:eastAsia="Times New Roman" w:hAnsi="Arial" w:cs="Arial"/>
-          <w:strike/>
-          <w:color w:val="000000"/>
-        </w:rPr>
-      </w:pPr>
-      <w:r>
-        <w:rPr>
-          <w:rFonts w:ascii="Arial" w:eastAsia="Times New Roman" w:hAnsi="Arial" w:cs="Arial"/>
-          <w:strike/>
-          <w:color w:val="000000"/>
-        </w:rPr>
-        <w:t xml:space="preserve">Create a new Bootstrap layout with a top navigation bar and main container </w:t>
-      </w:r>
-      <w:proofErr w:type="gramStart"/>
-      <w:r>
-        <w:rPr>
-          <w:rFonts w:ascii="Arial" w:eastAsia="Times New Roman" w:hAnsi="Arial" w:cs="Arial"/>
-          <w:strike/>
-          <w:color w:val="000000"/>
-        </w:rPr>
-        <w:t>body</w:t>
-      </w:r>
-      <w:proofErr w:type="gramEnd"/>
+          <w:color w:val="000000"/>
+        </w:rPr>
+      </w:pPr>
+      <w:r>
+        <w:rPr>
+          <w:rFonts w:ascii="Arial" w:eastAsia="Times New Roman" w:hAnsi="Arial" w:cs="Arial"/>
+          <w:color w:val="000000"/>
+        </w:rPr>
+        <w:t>Create a new Bootstrap layout with a top navigation bar and main container body</w:t>
+      </w:r>
     </w:p>
     <w:p>
       <w:pPr>
@@ -349,14 +229,12 @@
         <w:textAlignment w:val="baseline"/>
         <w:rPr>
           <w:rFonts w:ascii="Arial" w:eastAsia="Times New Roman" w:hAnsi="Arial" w:cs="Arial"/>
-          <w:strike/>
-          <w:color w:val="000000"/>
-        </w:rPr>
-      </w:pPr>
-      <w:r>
-        <w:rPr>
-          <w:rFonts w:ascii="Arial" w:eastAsia="Times New Roman" w:hAnsi="Arial" w:cs="Arial"/>
-          <w:strike/>
+          <w:color w:val="000000"/>
+        </w:rPr>
+      </w:pPr>
+      <w:r>
+        <w:rPr>
+          <w:rFonts w:ascii="Arial" w:eastAsia="Times New Roman" w:hAnsi="Arial" w:cs="Arial"/>
           <w:color w:val="000000"/>
         </w:rPr>
         <w:t>Top navigation </w:t>
@@ -372,14 +250,12 @@
         <w:textAlignment w:val="baseline"/>
         <w:rPr>
           <w:rFonts w:ascii="Arial" w:eastAsia="Times New Roman" w:hAnsi="Arial" w:cs="Arial"/>
-          <w:strike/>
-          <w:color w:val="000000"/>
-        </w:rPr>
-      </w:pPr>
-      <w:r>
-        <w:rPr>
-          <w:rFonts w:ascii="Arial" w:eastAsia="Times New Roman" w:hAnsi="Arial" w:cs="Arial"/>
-          <w:strike/>
+          <w:color w:val="000000"/>
+        </w:rPr>
+      </w:pPr>
+      <w:r>
+        <w:rPr>
+          <w:rFonts w:ascii="Arial" w:eastAsia="Times New Roman" w:hAnsi="Arial" w:cs="Arial"/>
           <w:color w:val="000000"/>
         </w:rPr>
         <w:t>Links: Home, About, Contact</w:t>
@@ -395,14 +271,12 @@
         <w:textAlignment w:val="baseline"/>
         <w:rPr>
           <w:rFonts w:ascii="Arial" w:eastAsia="Times New Roman" w:hAnsi="Arial" w:cs="Arial"/>
-          <w:strike/>
-          <w:color w:val="000000"/>
-        </w:rPr>
-      </w:pPr>
-      <w:r>
-        <w:rPr>
-          <w:rFonts w:ascii="Arial" w:eastAsia="Times New Roman" w:hAnsi="Arial" w:cs="Arial"/>
-          <w:strike/>
+          <w:color w:val="000000"/>
+        </w:rPr>
+      </w:pPr>
+      <w:r>
+        <w:rPr>
+          <w:rFonts w:ascii="Arial" w:eastAsia="Times New Roman" w:hAnsi="Arial" w:cs="Arial"/>
           <w:color w:val="000000"/>
         </w:rPr>
         <w:t>Main container body</w:t>
@@ -418,14 +292,12 @@
         <w:textAlignment w:val="baseline"/>
         <w:rPr>
           <w:rFonts w:ascii="Arial" w:eastAsia="Times New Roman" w:hAnsi="Arial" w:cs="Arial"/>
-          <w:strike/>
-          <w:color w:val="000000"/>
-        </w:rPr>
-      </w:pPr>
-      <w:r>
-        <w:rPr>
-          <w:rFonts w:ascii="Arial" w:eastAsia="Times New Roman" w:hAnsi="Arial" w:cs="Arial"/>
-          <w:strike/>
+          <w:color w:val="000000"/>
+        </w:rPr>
+      </w:pPr>
+      <w:r>
+        <w:rPr>
+          <w:rFonts w:ascii="Arial" w:eastAsia="Times New Roman" w:hAnsi="Arial" w:cs="Arial"/>
           <w:color w:val="000000"/>
         </w:rPr>
         <w:t>Two columns </w:t>
@@ -441,35 +313,15 @@
         <w:textAlignment w:val="baseline"/>
         <w:rPr>
           <w:rFonts w:ascii="Arial" w:eastAsia="Times New Roman" w:hAnsi="Arial" w:cs="Arial"/>
-          <w:strike/>
-          <w:color w:val="000000"/>
-        </w:rPr>
-      </w:pPr>
-      <w:r>
-        <w:rPr>
-          <w:rFonts w:ascii="Arial" w:eastAsia="Times New Roman" w:hAnsi="Arial" w:cs="Arial"/>
-          <w:strike/>
-          <w:color w:val="000000"/>
-        </w:rPr>
-        <w:t xml:space="preserve">The left column will be the profile image you uploaded to the assets </w:t>
-      </w:r>
-      <w:proofErr w:type="gramStart"/>
-      <w:r>
-        <w:rPr>
-          <w:rFonts w:ascii="Arial" w:eastAsia="Times New Roman" w:hAnsi="Arial" w:cs="Arial"/>
-          <w:strike/>
-          <w:color w:val="000000"/>
-        </w:rPr>
-        <w:t>directory</w:t>
-      </w:r>
-      <w:proofErr w:type="gramEnd"/>
-      <w:r>
-        <w:rPr>
-          <w:rFonts w:ascii="Arial" w:eastAsia="Times New Roman" w:hAnsi="Arial" w:cs="Arial"/>
-          <w:strike/>
-          <w:color w:val="000000"/>
-        </w:rPr>
-        <w:t> </w:t>
+          <w:color w:val="000000"/>
+        </w:rPr>
+      </w:pPr>
+      <w:r>
+        <w:rPr>
+          <w:rFonts w:ascii="Arial" w:eastAsia="Times New Roman" w:hAnsi="Arial" w:cs="Arial"/>
+          <w:color w:val="000000"/>
+        </w:rPr>
+        <w:t>The left column will be the profile image you uploaded to the assets directory </w:t>
       </w:r>
     </w:p>
     <w:p>
@@ -482,28 +334,16 @@
         <w:textAlignment w:val="baseline"/>
         <w:rPr>
           <w:rFonts w:ascii="Arial" w:eastAsia="Times New Roman" w:hAnsi="Arial" w:cs="Arial"/>
-          <w:strike/>
-          <w:color w:val="000000"/>
-        </w:rPr>
-      </w:pPr>
-      <w:r>
-        <w:rPr>
-          <w:rFonts w:ascii="Arial" w:eastAsia="Times New Roman" w:hAnsi="Arial" w:cs="Arial"/>
-          <w:strike/>
-          <w:color w:val="000000"/>
-        </w:rPr>
-        <w:t xml:space="preserve">The right column will be a Bootstrap list with the following </w:t>
-      </w:r>
-      <w:proofErr w:type="gramStart"/>
-      <w:r>
-        <w:rPr>
-          <w:rFonts w:ascii="Arial" w:eastAsia="Times New Roman" w:hAnsi="Arial" w:cs="Arial"/>
-          <w:strike/>
-          <w:color w:val="000000"/>
-        </w:rPr>
-        <w:t>data</w:t>
-      </w:r>
-      <w:proofErr w:type="gramEnd"/>
+          <w:color w:val="000000"/>
+        </w:rPr>
+      </w:pPr>
+      <w:r>
+        <w:rPr>
+          <w:rFonts w:ascii="Arial" w:eastAsia="Times New Roman" w:hAnsi="Arial" w:cs="Arial"/>
+          <w:color w:val="000000"/>
+        </w:rPr>
+        <w:t>The right column will be a Bootstrap list with the following data</w:t>
+      </w:r>
     </w:p>
     <w:p>
       <w:pPr>
@@ -515,14 +355,12 @@
         <w:textAlignment w:val="baseline"/>
         <w:rPr>
           <w:rFonts w:ascii="Arial" w:eastAsia="Times New Roman" w:hAnsi="Arial" w:cs="Arial"/>
-          <w:strike/>
-          <w:color w:val="000000"/>
-        </w:rPr>
-      </w:pPr>
-      <w:r>
-        <w:rPr>
-          <w:rFonts w:ascii="Arial" w:eastAsia="Times New Roman" w:hAnsi="Arial" w:cs="Arial"/>
-          <w:strike/>
+          <w:color w:val="000000"/>
+        </w:rPr>
+      </w:pPr>
+      <w:r>
+        <w:rPr>
+          <w:rFonts w:ascii="Arial" w:eastAsia="Times New Roman" w:hAnsi="Arial" w:cs="Arial"/>
           <w:color w:val="000000"/>
         </w:rPr>
         <w:t>Full name</w:t>
@@ -538,14 +376,12 @@
         <w:textAlignment w:val="baseline"/>
         <w:rPr>
           <w:rFonts w:ascii="Arial" w:eastAsia="Times New Roman" w:hAnsi="Arial" w:cs="Arial"/>
-          <w:strike/>
-          <w:color w:val="000000"/>
-        </w:rPr>
-      </w:pPr>
-      <w:r>
-        <w:rPr>
-          <w:rFonts w:ascii="Arial" w:eastAsia="Times New Roman" w:hAnsi="Arial" w:cs="Arial"/>
-          <w:strike/>
+          <w:color w:val="000000"/>
+        </w:rPr>
+      </w:pPr>
+      <w:r>
+        <w:rPr>
+          <w:rFonts w:ascii="Arial" w:eastAsia="Times New Roman" w:hAnsi="Arial" w:cs="Arial"/>
           <w:color w:val="000000"/>
         </w:rPr>
         <w:t>Favorite food</w:t>
@@ -561,14 +397,12 @@
         <w:textAlignment w:val="baseline"/>
         <w:rPr>
           <w:rFonts w:ascii="Arial" w:eastAsia="Times New Roman" w:hAnsi="Arial" w:cs="Arial"/>
-          <w:strike/>
-          <w:color w:val="000000"/>
-        </w:rPr>
-      </w:pPr>
-      <w:r>
-        <w:rPr>
-          <w:rFonts w:ascii="Arial" w:eastAsia="Times New Roman" w:hAnsi="Arial" w:cs="Arial"/>
-          <w:strike/>
+          <w:color w:val="000000"/>
+        </w:rPr>
+      </w:pPr>
+      <w:r>
+        <w:rPr>
+          <w:rFonts w:ascii="Arial" w:eastAsia="Times New Roman" w:hAnsi="Arial" w:cs="Arial"/>
           <w:color w:val="000000"/>
         </w:rPr>
         <w:t>Favorite color</w:t>
@@ -584,14 +418,12 @@
         <w:textAlignment w:val="baseline"/>
         <w:rPr>
           <w:rFonts w:ascii="Arial" w:eastAsia="Times New Roman" w:hAnsi="Arial" w:cs="Arial"/>
-          <w:strike/>
-          <w:color w:val="000000"/>
-        </w:rPr>
-      </w:pPr>
-      <w:r>
-        <w:rPr>
-          <w:rFonts w:ascii="Arial" w:eastAsia="Times New Roman" w:hAnsi="Arial" w:cs="Arial"/>
-          <w:strike/>
+          <w:color w:val="000000"/>
+        </w:rPr>
+      </w:pPr>
+      <w:r>
+        <w:rPr>
+          <w:rFonts w:ascii="Arial" w:eastAsia="Times New Roman" w:hAnsi="Arial" w:cs="Arial"/>
           <w:color w:val="000000"/>
         </w:rPr>
         <w:t>Inside the left-columns div tag add a directive for the &lt;app-my-image&gt;</w:t>
@@ -607,14 +439,12 @@
         <w:textAlignment w:val="baseline"/>
         <w:rPr>
           <w:rFonts w:ascii="Arial" w:eastAsia="Times New Roman" w:hAnsi="Arial" w:cs="Arial"/>
-          <w:strike/>
-          <w:color w:val="000000"/>
-        </w:rPr>
-      </w:pPr>
-      <w:r>
-        <w:rPr>
-          <w:rFonts w:ascii="Arial" w:eastAsia="Times New Roman" w:hAnsi="Arial" w:cs="Arial"/>
-          <w:strike/>
+          <w:color w:val="000000"/>
+        </w:rPr>
+      </w:pPr>
+      <w:r>
+        <w:rPr>
+          <w:rFonts w:ascii="Arial" w:eastAsia="Times New Roman" w:hAnsi="Arial" w:cs="Arial"/>
           <w:color w:val="000000"/>
         </w:rPr>
         <w:t>Inside the right-columns div tag add a directive for &lt;app-my-details&gt;</w:t>
@@ -630,14 +460,12 @@
         <w:textAlignment w:val="baseline"/>
         <w:rPr>
           <w:rFonts w:ascii="Arial" w:eastAsia="Times New Roman" w:hAnsi="Arial" w:cs="Arial"/>
-          <w:strike/>
-          <w:color w:val="000000"/>
-        </w:rPr>
-      </w:pPr>
-      <w:r>
-        <w:rPr>
-          <w:rFonts w:ascii="Arial" w:eastAsia="Times New Roman" w:hAnsi="Arial" w:cs="Arial"/>
-          <w:strike/>
+          <w:color w:val="000000"/>
+        </w:rPr>
+      </w:pPr>
+      <w:r>
+        <w:rPr>
+          <w:rFonts w:ascii="Arial" w:eastAsia="Times New Roman" w:hAnsi="Arial" w:cs="Arial"/>
           <w:color w:val="000000"/>
         </w:rPr>
         <w:t>my-image.component.html</w:t>
@@ -653,64 +481,16 @@
         <w:textAlignment w:val="baseline"/>
         <w:rPr>
           <w:rFonts w:ascii="Arial" w:eastAsia="Times New Roman" w:hAnsi="Arial" w:cs="Arial"/>
-          <w:strike/>
-          <w:color w:val="000000"/>
-        </w:rPr>
-      </w:pPr>
-      <w:r>
-        <w:rPr>
-          <w:rFonts w:ascii="Arial" w:eastAsia="Times New Roman" w:hAnsi="Arial" w:cs="Arial"/>
-          <w:strike/>
-          <w:color w:val="000000"/>
-        </w:rPr>
-        <w:t xml:space="preserve">Add a single HTML </w:t>
-      </w:r>
-      <w:proofErr w:type="spellStart"/>
-      <w:r>
-        <w:rPr>
-          <w:rFonts w:ascii="Arial" w:eastAsia="Times New Roman" w:hAnsi="Arial" w:cs="Arial"/>
-          <w:strike/>
-          <w:color w:val="000000"/>
-        </w:rPr>
-        <w:t>img</w:t>
-      </w:r>
-      <w:proofErr w:type="spellEnd"/>
-      <w:r>
-        <w:rPr>
-          <w:rFonts w:ascii="Arial" w:eastAsia="Times New Roman" w:hAnsi="Arial" w:cs="Arial"/>
-          <w:strike/>
-          <w:color w:val="000000"/>
-        </w:rPr>
-        <w:t xml:space="preserve"> element with the </w:t>
-      </w:r>
-      <w:proofErr w:type="spellStart"/>
-      <w:r>
-        <w:rPr>
-          <w:rFonts w:ascii="Arial" w:eastAsia="Times New Roman" w:hAnsi="Arial" w:cs="Arial"/>
-          <w:strike/>
-          <w:color w:val="000000"/>
-        </w:rPr>
-        <w:t>src</w:t>
-      </w:r>
-      <w:proofErr w:type="spellEnd"/>
-      <w:r>
-        <w:rPr>
-          <w:rFonts w:ascii="Arial" w:eastAsia="Times New Roman" w:hAnsi="Arial" w:cs="Arial"/>
-          <w:strike/>
-          <w:color w:val="000000"/>
-        </w:rPr>
-        <w:t xml:space="preserve"> pointing to your profile picture in the assets </w:t>
-      </w:r>
-      <w:proofErr w:type="gramStart"/>
-      <w:r>
-        <w:rPr>
-          <w:rFonts w:ascii="Arial" w:eastAsia="Times New Roman" w:hAnsi="Arial" w:cs="Arial"/>
-          <w:strike/>
-          <w:color w:val="000000"/>
-        </w:rPr>
-        <w:t>directory</w:t>
-      </w:r>
-      <w:proofErr w:type="gramEnd"/>
+          <w:color w:val="000000"/>
+        </w:rPr>
+      </w:pPr>
+      <w:r>
+        <w:rPr>
+          <w:rFonts w:ascii="Arial" w:eastAsia="Times New Roman" w:hAnsi="Arial" w:cs="Arial"/>
+          <w:color w:val="000000"/>
+        </w:rPr>
+        <w:t>Add a single HTML img element with the src pointing to your profile picture in the assets directory</w:t>
+      </w:r>
     </w:p>
     <w:p>
       <w:pPr>
@@ -722,14 +502,12 @@
         <w:textAlignment w:val="baseline"/>
         <w:rPr>
           <w:rFonts w:ascii="Arial" w:eastAsia="Times New Roman" w:hAnsi="Arial" w:cs="Arial"/>
-          <w:strike/>
-          <w:color w:val="000000"/>
-        </w:rPr>
-      </w:pPr>
-      <w:r>
-        <w:rPr>
-          <w:rFonts w:ascii="Arial" w:eastAsia="Times New Roman" w:hAnsi="Arial" w:cs="Arial"/>
-          <w:strike/>
+          <w:color w:val="000000"/>
+        </w:rPr>
+      </w:pPr>
+      <w:r>
+        <w:rPr>
+          <w:rFonts w:ascii="Arial" w:eastAsia="Times New Roman" w:hAnsi="Arial" w:cs="Arial"/>
           <w:color w:val="000000"/>
         </w:rPr>
         <w:t>my-details.component.html</w:t>
@@ -745,14 +523,12 @@
         <w:textAlignment w:val="baseline"/>
         <w:rPr>
           <w:rFonts w:ascii="Arial" w:eastAsia="Times New Roman" w:hAnsi="Arial" w:cs="Arial"/>
-          <w:strike/>
-          <w:color w:val="000000"/>
-        </w:rPr>
-      </w:pPr>
-      <w:r>
-        <w:rPr>
-          <w:rFonts w:ascii="Arial" w:eastAsia="Times New Roman" w:hAnsi="Arial" w:cs="Arial"/>
-          <w:strike/>
+          <w:color w:val="000000"/>
+        </w:rPr>
+      </w:pPr>
+      <w:r>
+        <w:rPr>
+          <w:rFonts w:ascii="Arial" w:eastAsia="Times New Roman" w:hAnsi="Arial" w:cs="Arial"/>
           <w:color w:val="000000"/>
         </w:rPr>
         <w:t>Create a Bootstrap unordered list with three list items for </w:t>
@@ -768,14 +544,12 @@
         <w:textAlignment w:val="baseline"/>
         <w:rPr>
           <w:rFonts w:ascii="Arial" w:eastAsia="Times New Roman" w:hAnsi="Arial" w:cs="Arial"/>
-          <w:strike/>
-          <w:color w:val="000000"/>
-        </w:rPr>
-      </w:pPr>
-      <w:r>
-        <w:rPr>
-          <w:rFonts w:ascii="Arial" w:eastAsia="Times New Roman" w:hAnsi="Arial" w:cs="Arial"/>
-          <w:strike/>
+          <w:color w:val="000000"/>
+        </w:rPr>
+      </w:pPr>
+      <w:r>
+        <w:rPr>
+          <w:rFonts w:ascii="Arial" w:eastAsia="Times New Roman" w:hAnsi="Arial" w:cs="Arial"/>
           <w:color w:val="000000"/>
         </w:rPr>
         <w:t>Name: &lt;your actual name&gt;</w:t>
@@ -791,14 +565,12 @@
         <w:textAlignment w:val="baseline"/>
         <w:rPr>
           <w:rFonts w:ascii="Arial" w:eastAsia="Times New Roman" w:hAnsi="Arial" w:cs="Arial"/>
-          <w:strike/>
-          <w:color w:val="000000"/>
-        </w:rPr>
-      </w:pPr>
-      <w:r>
-        <w:rPr>
-          <w:rFonts w:ascii="Arial" w:eastAsia="Times New Roman" w:hAnsi="Arial" w:cs="Arial"/>
-          <w:strike/>
+          <w:color w:val="000000"/>
+        </w:rPr>
+      </w:pPr>
+      <w:r>
+        <w:rPr>
+          <w:rFonts w:ascii="Arial" w:eastAsia="Times New Roman" w:hAnsi="Arial" w:cs="Arial"/>
           <w:color w:val="000000"/>
         </w:rPr>
         <w:t>Favorite food: &lt;your favorite food&gt;</w:t>
@@ -814,14 +586,12 @@
         <w:textAlignment w:val="baseline"/>
         <w:rPr>
           <w:rFonts w:ascii="Arial" w:eastAsia="Times New Roman" w:hAnsi="Arial" w:cs="Arial"/>
-          <w:strike/>
-          <w:color w:val="000000"/>
-        </w:rPr>
-      </w:pPr>
-      <w:r>
-        <w:rPr>
-          <w:rFonts w:ascii="Arial" w:eastAsia="Times New Roman" w:hAnsi="Arial" w:cs="Arial"/>
-          <w:strike/>
+          <w:color w:val="000000"/>
+        </w:rPr>
+      </w:pPr>
+      <w:r>
+        <w:rPr>
+          <w:rFonts w:ascii="Arial" w:eastAsia="Times New Roman" w:hAnsi="Arial" w:cs="Arial"/>
           <w:color w:val="000000"/>
         </w:rPr>
         <w:t>Favorite color: &lt;your favorite color&gt;</w:t>
@@ -837,30 +607,16 @@
         <w:textAlignment w:val="baseline"/>
         <w:rPr>
           <w:rFonts w:ascii="Arial" w:eastAsia="Times New Roman" w:hAnsi="Arial" w:cs="Arial"/>
-          <w:strike/>
-          <w:color w:val="000000"/>
-        </w:rPr>
-      </w:pPr>
-      <w:proofErr w:type="spellStart"/>
-      <w:proofErr w:type="gramStart"/>
-      <w:r>
-        <w:rPr>
-          <w:rFonts w:ascii="Arial" w:eastAsia="Times New Roman" w:hAnsi="Arial" w:cs="Arial"/>
-          <w:strike/>
-          <w:color w:val="000000"/>
-        </w:rPr>
-        <w:t>app.component</w:t>
-      </w:r>
-      <w:proofErr w:type="gramEnd"/>
-      <w:r>
-        <w:rPr>
-          <w:rFonts w:ascii="Arial" w:eastAsia="Times New Roman" w:hAnsi="Arial" w:cs="Arial"/>
-          <w:strike/>
-          <w:color w:val="000000"/>
-        </w:rPr>
-        <w:t>.ts</w:t>
-      </w:r>
-      <w:proofErr w:type="spellEnd"/>
+          <w:color w:val="000000"/>
+        </w:rPr>
+      </w:pPr>
+      <w:r>
+        <w:rPr>
+          <w:rFonts w:ascii="Arial" w:eastAsia="Times New Roman" w:hAnsi="Arial" w:cs="Arial"/>
+          <w:color w:val="000000"/>
+        </w:rPr>
+        <w:t>app.component.ts</w:t>
+      </w:r>
     </w:p>
     <w:p>
       <w:pPr>
@@ -872,35 +628,15 @@
         <w:textAlignment w:val="baseline"/>
         <w:rPr>
           <w:rFonts w:ascii="Arial" w:eastAsia="Times New Roman" w:hAnsi="Arial" w:cs="Arial"/>
-          <w:strike/>
-          <w:color w:val="000000"/>
-        </w:rPr>
-      </w:pPr>
-      <w:r>
-        <w:rPr>
-          <w:rFonts w:ascii="Arial" w:eastAsia="Times New Roman" w:hAnsi="Arial" w:cs="Arial"/>
-          <w:strike/>
-          <w:color w:val="000000"/>
-        </w:rPr>
-        <w:t xml:space="preserve">Remove the title variable and add a new variable named “assignment” of type </w:t>
-      </w:r>
-      <w:proofErr w:type="gramStart"/>
-      <w:r>
-        <w:rPr>
-          <w:rFonts w:ascii="Arial" w:eastAsia="Times New Roman" w:hAnsi="Arial" w:cs="Arial"/>
-          <w:strike/>
-          <w:color w:val="000000"/>
-        </w:rPr>
-        <w:t>string</w:t>
-      </w:r>
-      <w:proofErr w:type="gramEnd"/>
-      <w:r>
-        <w:rPr>
-          <w:rFonts w:ascii="Arial" w:eastAsia="Times New Roman" w:hAnsi="Arial" w:cs="Arial"/>
-          <w:strike/>
-          <w:color w:val="000000"/>
-        </w:rPr>
-        <w:t> </w:t>
+          <w:color w:val="000000"/>
+        </w:rPr>
+      </w:pPr>
+      <w:r>
+        <w:rPr>
+          <w:rFonts w:ascii="Arial" w:eastAsia="Times New Roman" w:hAnsi="Arial" w:cs="Arial"/>
+          <w:color w:val="000000"/>
+        </w:rPr>
+        <w:t>Remove the title variable and add a new variable named “assignment” of type string </w:t>
       </w:r>
     </w:p>
     <w:p>
@@ -913,28 +649,16 @@
         <w:textAlignment w:val="baseline"/>
         <w:rPr>
           <w:rFonts w:ascii="Arial" w:eastAsia="Times New Roman" w:hAnsi="Arial" w:cs="Arial"/>
-          <w:strike/>
-          <w:color w:val="000000"/>
-        </w:rPr>
-      </w:pPr>
-      <w:r>
-        <w:rPr>
-          <w:rFonts w:ascii="Arial" w:eastAsia="Times New Roman" w:hAnsi="Arial" w:cs="Arial"/>
-          <w:strike/>
-          <w:color w:val="000000"/>
-        </w:rPr>
-        <w:t xml:space="preserve">Supply the assignment variable a value of “Assignment 1.5 - </w:t>
-      </w:r>
-      <w:proofErr w:type="gramStart"/>
-      <w:r>
-        <w:rPr>
-          <w:rFonts w:ascii="Arial" w:eastAsia="Times New Roman" w:hAnsi="Arial" w:cs="Arial"/>
-          <w:strike/>
-          <w:color w:val="000000"/>
-        </w:rPr>
-        <w:t>Components”</w:t>
-      </w:r>
-      <w:proofErr w:type="gramEnd"/>
+          <w:color w:val="000000"/>
+        </w:rPr>
+      </w:pPr>
+      <w:r>
+        <w:rPr>
+          <w:rFonts w:ascii="Arial" w:eastAsia="Times New Roman" w:hAnsi="Arial" w:cs="Arial"/>
+          <w:color w:val="000000"/>
+        </w:rPr>
+        <w:t>Supply the assignment variable a value of “Assignment 1.5 - Components”</w:t>
+      </w:r>
     </w:p>
     <w:p>
       <w:pPr>
@@ -946,14 +670,12 @@
         <w:textAlignment w:val="baseline"/>
         <w:rPr>
           <w:rFonts w:ascii="Arial" w:eastAsia="Times New Roman" w:hAnsi="Arial" w:cs="Arial"/>
-          <w:strike/>
-          <w:color w:val="000000"/>
-        </w:rPr>
-      </w:pPr>
-      <w:r>
-        <w:rPr>
-          <w:rFonts w:ascii="Arial" w:eastAsia="Times New Roman" w:hAnsi="Arial" w:cs="Arial"/>
-          <w:strike/>
+          <w:color w:val="000000"/>
+        </w:rPr>
+      </w:pPr>
+      <w:r>
+        <w:rPr>
+          <w:rFonts w:ascii="Arial" w:eastAsia="Times New Roman" w:hAnsi="Arial" w:cs="Arial"/>
           <w:color w:val="000000"/>
         </w:rPr>
         <w:t>assignment: string = ‘Assignment 1.5 - Components’</w:t>
@@ -969,14 +691,12 @@
         <w:textAlignment w:val="baseline"/>
         <w:rPr>
           <w:rFonts w:ascii="Arial" w:eastAsia="Times New Roman" w:hAnsi="Arial" w:cs="Arial"/>
-          <w:strike/>
-          <w:color w:val="000000"/>
-        </w:rPr>
-      </w:pPr>
-      <w:r>
-        <w:rPr>
-          <w:rFonts w:ascii="Arial" w:eastAsia="Times New Roman" w:hAnsi="Arial" w:cs="Arial"/>
-          <w:strike/>
+          <w:color w:val="000000"/>
+        </w:rPr>
+      </w:pPr>
+      <w:r>
+        <w:rPr>
+          <w:rFonts w:ascii="Arial" w:eastAsia="Times New Roman" w:hAnsi="Arial" w:cs="Arial"/>
           <w:color w:val="000000"/>
         </w:rPr>
         <w:t>app.component.html</w:t>
@@ -992,28 +712,16 @@
         <w:textAlignment w:val="baseline"/>
         <w:rPr>
           <w:rFonts w:ascii="Arial" w:eastAsia="Times New Roman" w:hAnsi="Arial" w:cs="Arial"/>
-          <w:strike/>
-          <w:color w:val="000000"/>
-        </w:rPr>
-      </w:pPr>
-      <w:r>
-        <w:rPr>
-          <w:rFonts w:ascii="Arial" w:eastAsia="Times New Roman" w:hAnsi="Arial" w:cs="Arial"/>
-          <w:strike/>
-          <w:color w:val="000000"/>
-        </w:rPr>
-        <w:t xml:space="preserve">Add an h2 above the two columns and give it the value from our assignment </w:t>
-      </w:r>
-      <w:proofErr w:type="gramStart"/>
-      <w:r>
-        <w:rPr>
-          <w:rFonts w:ascii="Arial" w:eastAsia="Times New Roman" w:hAnsi="Arial" w:cs="Arial"/>
-          <w:strike/>
-          <w:color w:val="000000"/>
-        </w:rPr>
-        <w:t>variable</w:t>
-      </w:r>
-      <w:proofErr w:type="gramEnd"/>
+          <w:color w:val="000000"/>
+        </w:rPr>
+      </w:pPr>
+      <w:r>
+        <w:rPr>
+          <w:rFonts w:ascii="Arial" w:eastAsia="Times New Roman" w:hAnsi="Arial" w:cs="Arial"/>
+          <w:color w:val="000000"/>
+        </w:rPr>
+        <w:t>Add an h2 above the two columns and give it the value from our assignment variable</w:t>
+      </w:r>
     </w:p>
     <w:p>
       <w:pPr>
@@ -1025,35 +733,15 @@
         <w:textAlignment w:val="baseline"/>
         <w:rPr>
           <w:rFonts w:ascii="Arial" w:eastAsia="Times New Roman" w:hAnsi="Arial" w:cs="Arial"/>
-          <w:strike/>
-          <w:color w:val="000000"/>
-        </w:rPr>
-      </w:pPr>
-      <w:r>
-        <w:rPr>
-          <w:rFonts w:ascii="Arial" w:eastAsia="Times New Roman" w:hAnsi="Arial" w:cs="Arial"/>
-          <w:strike/>
-          <w:color w:val="000000"/>
-        </w:rPr>
-        <w:t>&lt;h2</w:t>
-      </w:r>
-      <w:proofErr w:type="gramStart"/>
-      <w:r>
-        <w:rPr>
-          <w:rFonts w:ascii="Arial" w:eastAsia="Times New Roman" w:hAnsi="Arial" w:cs="Arial"/>
-          <w:strike/>
-          <w:color w:val="000000"/>
-        </w:rPr>
-        <w:t>&gt;{</w:t>
-      </w:r>
-      <w:proofErr w:type="gramEnd"/>
-      <w:r>
-        <w:rPr>
-          <w:rFonts w:ascii="Arial" w:eastAsia="Times New Roman" w:hAnsi="Arial" w:cs="Arial"/>
-          <w:strike/>
-          <w:color w:val="000000"/>
-        </w:rPr>
-        <w:t>{ assignment }}&lt;/h2&gt;</w:t>
+          <w:color w:val="000000"/>
+        </w:rPr>
+      </w:pPr>
+      <w:r>
+        <w:rPr>
+          <w:rFonts w:ascii="Arial" w:eastAsia="Times New Roman" w:hAnsi="Arial" w:cs="Arial"/>
+          <w:color w:val="000000"/>
+        </w:rPr>
+        <w:t>&lt;h2&gt;{{ assignment }}&lt;/h2&gt;</w:t>
       </w:r>
     </w:p>
     <w:p>
@@ -1066,14 +754,12 @@
         <w:textAlignment w:val="baseline"/>
         <w:rPr>
           <w:rFonts w:ascii="Arial" w:eastAsia="Times New Roman" w:hAnsi="Arial" w:cs="Arial"/>
-          <w:strike/>
-          <w:color w:val="000000"/>
-        </w:rPr>
-      </w:pPr>
-      <w:r>
-        <w:rPr>
-          <w:rFonts w:ascii="Arial" w:eastAsia="Times New Roman" w:hAnsi="Arial" w:cs="Arial"/>
-          <w:strike/>
+          <w:color w:val="000000"/>
+        </w:rPr>
+      </w:pPr>
+      <w:r>
+        <w:rPr>
+          <w:rFonts w:ascii="Arial" w:eastAsia="Times New Roman" w:hAnsi="Arial" w:cs="Arial"/>
           <w:color w:val="000000"/>
         </w:rPr>
         <w:t>Run and test the application.  </w:t>
@@ -1089,35 +775,15 @@
         <w:textAlignment w:val="baseline"/>
         <w:rPr>
           <w:rFonts w:ascii="Arial" w:eastAsia="Times New Roman" w:hAnsi="Arial" w:cs="Arial"/>
-          <w:strike/>
-          <w:color w:val="000000"/>
-        </w:rPr>
-      </w:pPr>
-      <w:r>
-        <w:rPr>
-          <w:rFonts w:ascii="Arial" w:eastAsia="Times New Roman" w:hAnsi="Arial" w:cs="Arial"/>
-          <w:strike/>
-          <w:color w:val="000000"/>
-        </w:rPr>
-        <w:t xml:space="preserve">You are verifying there are two columns with your profile picture and details about your profile.  You are also verifying the page </w:t>
-      </w:r>
-      <w:proofErr w:type="gramStart"/>
-      <w:r>
-        <w:rPr>
-          <w:rFonts w:ascii="Arial" w:eastAsia="Times New Roman" w:hAnsi="Arial" w:cs="Arial"/>
-          <w:strike/>
-          <w:color w:val="000000"/>
-        </w:rPr>
-        <w:t>is displaying</w:t>
-      </w:r>
-      <w:proofErr w:type="gramEnd"/>
-      <w:r>
-        <w:rPr>
-          <w:rFonts w:ascii="Arial" w:eastAsia="Times New Roman" w:hAnsi="Arial" w:cs="Arial"/>
-          <w:strike/>
-          <w:color w:val="000000"/>
-        </w:rPr>
-        <w:t xml:space="preserve"> our assignment number.</w:t>
+          <w:color w:val="000000"/>
+        </w:rPr>
+      </w:pPr>
+      <w:r>
+        <w:rPr>
+          <w:rFonts w:ascii="Arial" w:eastAsia="Times New Roman" w:hAnsi="Arial" w:cs="Arial"/>
+          <w:color w:val="000000"/>
+        </w:rPr>
+        <w:t>You are verifying there are two columns with your profile picture and details about your profile.  You are also verifying the page is displaying our assignment number.</w:t>
       </w:r>
     </w:p>
     <w:p/>

</xml_diff>